<commit_message>
Se adicionan cambios en la simulacion
</commit_message>
<xml_diff>
--- a/Configuraciones proyecto simulacion.docx
+++ b/Configuraciones proyecto simulacion.docx
@@ -121,31 +121,7 @@
         <w:rPr>
           <w:b/>
         </w:rPr>
-        <w:t>C</w:t>
-      </w:r>
-      <w:r>
-        <w:rPr>
-          <w:b/>
-        </w:rPr>
-        <w:t>T</w:t>
-      </w:r>
-      <w:r>
-        <w:rPr>
-          <w:b/>
-        </w:rPr>
-        <w:t xml:space="preserve">. </w:t>
-      </w:r>
-      <w:r>
-        <w:rPr>
-          <w:b/>
-        </w:rPr>
-        <w:t>Ruta</w:t>
-      </w:r>
-      <w:r>
-        <w:rPr>
-          <w:b/>
-        </w:rPr>
-        <w:t xml:space="preserve"> pantalones</w:t>
+        <w:t>CT. Ruta pantalones</w:t>
       </w:r>
     </w:p>
     <w:p>
@@ -312,7 +288,9 @@
         </w:rPr>
       </w:pPr>
       <w:r>
-        <w:rPr/>
+        <w:rPr>
+          <w:b/>
+        </w:rPr>
       </w:r>
     </w:p>
     <w:p>
@@ -327,13 +305,7 @@
         <w:rPr>
           <w:b/>
         </w:rPr>
-        <w:t xml:space="preserve">Para calcular la probabilidad de que el pantalón sea enviado a reprocesar, debemos tener en cuenta que el pantalón será rechazado si al menos uno de los procesos aplicados a él es rechazado. </w:t>
-      </w:r>
-      <w:r>
-        <w:rPr>
-          <w:b/>
-        </w:rPr>
-        <w:t>Entonces:</w:t>
+        <w:t>Para calcular la probabilidad de que el pantalón sea enviado a reprocesar, debemos tener en cuenta que el pantalón será rechazado si al menos uno de los procesos aplicados a él es rechazado. Entonces:</w:t>
       </w:r>
     </w:p>
     <w:p>
@@ -379,9 +351,9 @@
       </w:tblPr>
       <w:tblGrid>
         <w:gridCol w:w="1560"/>
-        <w:gridCol w:w="1560"/>
-        <w:gridCol w:w="2520"/>
-        <w:gridCol w:w="3720"/>
+        <w:gridCol w:w="1559"/>
+        <w:gridCol w:w="2521"/>
+        <w:gridCol w:w="3719"/>
       </w:tblGrid>
       <w:tr>
         <w:trPr/>
@@ -413,7 +385,7 @@
         </w:tc>
         <w:tc>
           <w:tcPr>
-            <w:tcW w:w="1560" w:type="dxa"/>
+            <w:tcW w:w="1559" w:type="dxa"/>
             <w:tcBorders>
               <w:top w:val="single" w:sz="4" w:space="0" w:color="000000"/>
               <w:left w:val="single" w:sz="4" w:space="0" w:color="000000"/>
@@ -439,7 +411,7 @@
         </w:tc>
         <w:tc>
           <w:tcPr>
-            <w:tcW w:w="2520" w:type="dxa"/>
+            <w:tcW w:w="2521" w:type="dxa"/>
             <w:tcBorders>
               <w:top w:val="single" w:sz="4" w:space="0" w:color="000000"/>
               <w:left w:val="single" w:sz="4" w:space="0" w:color="000000"/>
@@ -465,7 +437,7 @@
         </w:tc>
         <w:tc>
           <w:tcPr>
-            <w:tcW w:w="3720" w:type="dxa"/>
+            <w:tcW w:w="3719" w:type="dxa"/>
             <w:tcBorders>
               <w:top w:val="single" w:sz="4" w:space="0" w:color="000000"/>
               <w:left w:val="single" w:sz="4" w:space="0" w:color="000000"/>
@@ -514,7 +486,7 @@
         </w:tc>
         <w:tc>
           <w:tcPr>
-            <w:tcW w:w="1560" w:type="dxa"/>
+            <w:tcW w:w="1559" w:type="dxa"/>
             <w:tcBorders>
               <w:left w:val="single" w:sz="4" w:space="0" w:color="000000"/>
               <w:bottom w:val="single" w:sz="4" w:space="0" w:color="000000"/>
@@ -533,7 +505,7 @@
         </w:tc>
         <w:tc>
           <w:tcPr>
-            <w:tcW w:w="2520" w:type="dxa"/>
+            <w:tcW w:w="2521" w:type="dxa"/>
             <w:tcBorders>
               <w:left w:val="single" w:sz="4" w:space="0" w:color="000000"/>
               <w:bottom w:val="single" w:sz="4" w:space="0" w:color="000000"/>
@@ -552,7 +524,7 @@
         </w:tc>
         <w:tc>
           <w:tcPr>
-            <w:tcW w:w="3720" w:type="dxa"/>
+            <w:tcW w:w="3719" w:type="dxa"/>
             <w:tcBorders>
               <w:left w:val="single" w:sz="4" w:space="0" w:color="000000"/>
               <w:bottom w:val="single" w:sz="4" w:space="0" w:color="000000"/>
@@ -592,7 +564,7 @@
         </w:tc>
         <w:tc>
           <w:tcPr>
-            <w:tcW w:w="1560" w:type="dxa"/>
+            <w:tcW w:w="1559" w:type="dxa"/>
             <w:tcBorders>
               <w:left w:val="single" w:sz="4" w:space="0" w:color="000000"/>
               <w:bottom w:val="single" w:sz="4" w:space="0" w:color="000000"/>
@@ -611,7 +583,7 @@
         </w:tc>
         <w:tc>
           <w:tcPr>
-            <w:tcW w:w="2520" w:type="dxa"/>
+            <w:tcW w:w="2521" w:type="dxa"/>
             <w:tcBorders>
               <w:left w:val="single" w:sz="4" w:space="0" w:color="000000"/>
               <w:bottom w:val="single" w:sz="4" w:space="0" w:color="000000"/>
@@ -630,7 +602,7 @@
         </w:tc>
         <w:tc>
           <w:tcPr>
-            <w:tcW w:w="3720" w:type="dxa"/>
+            <w:tcW w:w="3719" w:type="dxa"/>
             <w:tcBorders>
               <w:left w:val="single" w:sz="4" w:space="0" w:color="000000"/>
               <w:bottom w:val="single" w:sz="4" w:space="0" w:color="000000"/>
@@ -670,7 +642,7 @@
         </w:tc>
         <w:tc>
           <w:tcPr>
-            <w:tcW w:w="1560" w:type="dxa"/>
+            <w:tcW w:w="1559" w:type="dxa"/>
             <w:tcBorders>
               <w:left w:val="single" w:sz="4" w:space="0" w:color="000000"/>
               <w:bottom w:val="single" w:sz="4" w:space="0" w:color="000000"/>
@@ -689,7 +661,7 @@
         </w:tc>
         <w:tc>
           <w:tcPr>
-            <w:tcW w:w="2520" w:type="dxa"/>
+            <w:tcW w:w="2521" w:type="dxa"/>
             <w:tcBorders>
               <w:left w:val="single" w:sz="4" w:space="0" w:color="000000"/>
               <w:bottom w:val="single" w:sz="4" w:space="0" w:color="000000"/>
@@ -708,7 +680,7 @@
         </w:tc>
         <w:tc>
           <w:tcPr>
-            <w:tcW w:w="3720" w:type="dxa"/>
+            <w:tcW w:w="3719" w:type="dxa"/>
             <w:tcBorders>
               <w:left w:val="single" w:sz="4" w:space="0" w:color="000000"/>
               <w:bottom w:val="single" w:sz="4" w:space="0" w:color="000000"/>
@@ -748,7 +720,7 @@
         </w:tc>
         <w:tc>
           <w:tcPr>
-            <w:tcW w:w="1560" w:type="dxa"/>
+            <w:tcW w:w="1559" w:type="dxa"/>
             <w:tcBorders>
               <w:left w:val="single" w:sz="4" w:space="0" w:color="000000"/>
               <w:bottom w:val="single" w:sz="4" w:space="0" w:color="000000"/>
@@ -773,7 +745,7 @@
         </w:tc>
         <w:tc>
           <w:tcPr>
-            <w:tcW w:w="2520" w:type="dxa"/>
+            <w:tcW w:w="2521" w:type="dxa"/>
             <w:tcBorders>
               <w:left w:val="single" w:sz="4" w:space="0" w:color="000000"/>
               <w:bottom w:val="single" w:sz="4" w:space="0" w:color="000000"/>
@@ -792,7 +764,7 @@
         </w:tc>
         <w:tc>
           <w:tcPr>
-            <w:tcW w:w="3720" w:type="dxa"/>
+            <w:tcW w:w="3719" w:type="dxa"/>
             <w:tcBorders>
               <w:left w:val="single" w:sz="4" w:space="0" w:color="000000"/>
               <w:bottom w:val="single" w:sz="4" w:space="0" w:color="000000"/>
@@ -834,7 +806,7 @@
         </w:tc>
         <w:tc>
           <w:tcPr>
-            <w:tcW w:w="1560" w:type="dxa"/>
+            <w:tcW w:w="1559" w:type="dxa"/>
             <w:tcBorders>
               <w:left w:val="single" w:sz="4" w:space="0" w:color="000000"/>
               <w:bottom w:val="single" w:sz="4" w:space="0" w:color="000000"/>
@@ -853,7 +825,7 @@
         </w:tc>
         <w:tc>
           <w:tcPr>
-            <w:tcW w:w="2520" w:type="dxa"/>
+            <w:tcW w:w="2521" w:type="dxa"/>
             <w:tcBorders>
               <w:left w:val="single" w:sz="4" w:space="0" w:color="000000"/>
               <w:bottom w:val="single" w:sz="4" w:space="0" w:color="000000"/>
@@ -872,7 +844,7 @@
         </w:tc>
         <w:tc>
           <w:tcPr>
-            <w:tcW w:w="3720" w:type="dxa"/>
+            <w:tcW w:w="3719" w:type="dxa"/>
             <w:tcBorders>
               <w:left w:val="single" w:sz="4" w:space="0" w:color="000000"/>
               <w:bottom w:val="single" w:sz="4" w:space="0" w:color="000000"/>
@@ -912,7 +884,7 @@
         </w:tc>
         <w:tc>
           <w:tcPr>
-            <w:tcW w:w="1560" w:type="dxa"/>
+            <w:tcW w:w="1559" w:type="dxa"/>
             <w:tcBorders>
               <w:left w:val="single" w:sz="4" w:space="0" w:color="000000"/>
               <w:bottom w:val="single" w:sz="4" w:space="0" w:color="000000"/>
@@ -931,7 +903,7 @@
         </w:tc>
         <w:tc>
           <w:tcPr>
-            <w:tcW w:w="2520" w:type="dxa"/>
+            <w:tcW w:w="2521" w:type="dxa"/>
             <w:tcBorders>
               <w:left w:val="single" w:sz="4" w:space="0" w:color="000000"/>
               <w:bottom w:val="single" w:sz="4" w:space="0" w:color="000000"/>
@@ -950,7 +922,7 @@
         </w:tc>
         <w:tc>
           <w:tcPr>
-            <w:tcW w:w="3720" w:type="dxa"/>
+            <w:tcW w:w="3719" w:type="dxa"/>
             <w:tcBorders>
               <w:left w:val="single" w:sz="4" w:space="0" w:color="000000"/>
               <w:bottom w:val="single" w:sz="4" w:space="0" w:color="000000"/>
@@ -990,7 +962,7 @@
         </w:tc>
         <w:tc>
           <w:tcPr>
-            <w:tcW w:w="1560" w:type="dxa"/>
+            <w:tcW w:w="1559" w:type="dxa"/>
             <w:tcBorders>
               <w:left w:val="single" w:sz="4" w:space="0" w:color="000000"/>
               <w:bottom w:val="single" w:sz="4" w:space="0" w:color="000000"/>
@@ -1009,7 +981,7 @@
         </w:tc>
         <w:tc>
           <w:tcPr>
-            <w:tcW w:w="2520" w:type="dxa"/>
+            <w:tcW w:w="2521" w:type="dxa"/>
             <w:tcBorders>
               <w:left w:val="single" w:sz="4" w:space="0" w:color="000000"/>
               <w:bottom w:val="single" w:sz="4" w:space="0" w:color="000000"/>
@@ -1028,7 +1000,7 @@
         </w:tc>
         <w:tc>
           <w:tcPr>
-            <w:tcW w:w="3720" w:type="dxa"/>
+            <w:tcW w:w="3719" w:type="dxa"/>
             <w:tcBorders>
               <w:left w:val="single" w:sz="4" w:space="0" w:color="000000"/>
               <w:bottom w:val="single" w:sz="4" w:space="0" w:color="000000"/>
@@ -1068,7 +1040,7 @@
         </w:tc>
         <w:tc>
           <w:tcPr>
-            <w:tcW w:w="1560" w:type="dxa"/>
+            <w:tcW w:w="1559" w:type="dxa"/>
             <w:tcBorders>
               <w:left w:val="single" w:sz="4" w:space="0" w:color="000000"/>
               <w:bottom w:val="single" w:sz="4" w:space="0" w:color="000000"/>
@@ -1087,7 +1059,7 @@
         </w:tc>
         <w:tc>
           <w:tcPr>
-            <w:tcW w:w="2520" w:type="dxa"/>
+            <w:tcW w:w="2521" w:type="dxa"/>
             <w:tcBorders>
               <w:left w:val="single" w:sz="4" w:space="0" w:color="000000"/>
               <w:bottom w:val="single" w:sz="4" w:space="0" w:color="000000"/>
@@ -1106,7 +1078,7 @@
         </w:tc>
         <w:tc>
           <w:tcPr>
-            <w:tcW w:w="3720" w:type="dxa"/>
+            <w:tcW w:w="3719" w:type="dxa"/>
             <w:tcBorders>
               <w:left w:val="single" w:sz="4" w:space="0" w:color="000000"/>
               <w:bottom w:val="single" w:sz="4" w:space="0" w:color="000000"/>
@@ -1146,7 +1118,7 @@
         </w:tc>
         <w:tc>
           <w:tcPr>
-            <w:tcW w:w="1560" w:type="dxa"/>
+            <w:tcW w:w="1559" w:type="dxa"/>
             <w:tcBorders>
               <w:left w:val="single" w:sz="4" w:space="0" w:color="000000"/>
               <w:bottom w:val="single" w:sz="4" w:space="0" w:color="000000"/>
@@ -1171,7 +1143,7 @@
         </w:tc>
         <w:tc>
           <w:tcPr>
-            <w:tcW w:w="2520" w:type="dxa"/>
+            <w:tcW w:w="2521" w:type="dxa"/>
             <w:tcBorders>
               <w:left w:val="single" w:sz="4" w:space="0" w:color="000000"/>
               <w:bottom w:val="single" w:sz="4" w:space="0" w:color="000000"/>
@@ -1190,7 +1162,7 @@
         </w:tc>
         <w:tc>
           <w:tcPr>
-            <w:tcW w:w="3720" w:type="dxa"/>
+            <w:tcW w:w="3719" w:type="dxa"/>
             <w:tcBorders>
               <w:left w:val="single" w:sz="4" w:space="0" w:color="000000"/>
               <w:bottom w:val="single" w:sz="4" w:space="0" w:color="000000"/>
@@ -1226,21 +1198,13 @@
             </w:pPr>
             <w:r>
               <w:rPr/>
-              <w:t>Ri</w:t>
-            </w:r>
-            <w:r>
-              <w:rPr/>
-              <w:t>f</w:t>
-            </w:r>
-            <w:r>
-              <w:rPr/>
-              <w:t>le Hombre</w:t>
-            </w:r>
-          </w:p>
-        </w:tc>
-        <w:tc>
-          <w:tcPr>
-            <w:tcW w:w="1560" w:type="dxa"/>
+              <w:t>Rifle Hombre</w:t>
+            </w:r>
+          </w:p>
+        </w:tc>
+        <w:tc>
+          <w:tcPr>
+            <w:tcW w:w="1559" w:type="dxa"/>
             <w:tcBorders>
               <w:left w:val="single" w:sz="4" w:space="0" w:color="000000"/>
               <w:bottom w:val="single" w:sz="4" w:space="0" w:color="000000"/>
@@ -1259,7 +1223,7 @@
         </w:tc>
         <w:tc>
           <w:tcPr>
-            <w:tcW w:w="2520" w:type="dxa"/>
+            <w:tcW w:w="2521" w:type="dxa"/>
             <w:tcBorders>
               <w:left w:val="single" w:sz="4" w:space="0" w:color="000000"/>
               <w:bottom w:val="single" w:sz="4" w:space="0" w:color="000000"/>
@@ -1278,7 +1242,7 @@
         </w:tc>
         <w:tc>
           <w:tcPr>
-            <w:tcW w:w="3720" w:type="dxa"/>
+            <w:tcW w:w="3719" w:type="dxa"/>
             <w:tcBorders>
               <w:left w:val="single" w:sz="4" w:space="0" w:color="000000"/>
               <w:bottom w:val="single" w:sz="4" w:space="0" w:color="000000"/>
@@ -1318,7 +1282,7 @@
         </w:tc>
         <w:tc>
           <w:tcPr>
-            <w:tcW w:w="1560" w:type="dxa"/>
+            <w:tcW w:w="1559" w:type="dxa"/>
             <w:tcBorders>
               <w:left w:val="single" w:sz="4" w:space="0" w:color="000000"/>
               <w:bottom w:val="single" w:sz="4" w:space="0" w:color="000000"/>
@@ -1337,7 +1301,7 @@
         </w:tc>
         <w:tc>
           <w:tcPr>
-            <w:tcW w:w="2520" w:type="dxa"/>
+            <w:tcW w:w="2521" w:type="dxa"/>
             <w:tcBorders>
               <w:left w:val="single" w:sz="4" w:space="0" w:color="000000"/>
               <w:bottom w:val="single" w:sz="4" w:space="0" w:color="000000"/>
@@ -1356,7 +1320,7 @@
         </w:tc>
         <w:tc>
           <w:tcPr>
-            <w:tcW w:w="3720" w:type="dxa"/>
+            <w:tcW w:w="3719" w:type="dxa"/>
             <w:tcBorders>
               <w:left w:val="single" w:sz="4" w:space="0" w:color="000000"/>
               <w:bottom w:val="single" w:sz="4" w:space="0" w:color="000000"/>
@@ -1396,7 +1360,7 @@
         </w:tc>
         <w:tc>
           <w:tcPr>
-            <w:tcW w:w="1560" w:type="dxa"/>
+            <w:tcW w:w="1559" w:type="dxa"/>
             <w:tcBorders>
               <w:left w:val="single" w:sz="4" w:space="0" w:color="000000"/>
               <w:bottom w:val="single" w:sz="4" w:space="0" w:color="000000"/>
@@ -1415,7 +1379,7 @@
         </w:tc>
         <w:tc>
           <w:tcPr>
-            <w:tcW w:w="2520" w:type="dxa"/>
+            <w:tcW w:w="2521" w:type="dxa"/>
             <w:tcBorders>
               <w:left w:val="single" w:sz="4" w:space="0" w:color="000000"/>
               <w:bottom w:val="single" w:sz="4" w:space="0" w:color="000000"/>
@@ -1434,7 +1398,7 @@
         </w:tc>
         <w:tc>
           <w:tcPr>
-            <w:tcW w:w="3720" w:type="dxa"/>
+            <w:tcW w:w="3719" w:type="dxa"/>
             <w:tcBorders>
               <w:left w:val="single" w:sz="4" w:space="0" w:color="000000"/>
               <w:bottom w:val="single" w:sz="4" w:space="0" w:color="000000"/>
@@ -1474,7 +1438,7 @@
         </w:tc>
         <w:tc>
           <w:tcPr>
-            <w:tcW w:w="1560" w:type="dxa"/>
+            <w:tcW w:w="1559" w:type="dxa"/>
             <w:tcBorders>
               <w:left w:val="single" w:sz="4" w:space="0" w:color="000000"/>
               <w:bottom w:val="single" w:sz="4" w:space="0" w:color="000000"/>
@@ -1499,7 +1463,7 @@
         </w:tc>
         <w:tc>
           <w:tcPr>
-            <w:tcW w:w="2520" w:type="dxa"/>
+            <w:tcW w:w="2521" w:type="dxa"/>
             <w:tcBorders>
               <w:left w:val="single" w:sz="4" w:space="0" w:color="000000"/>
               <w:bottom w:val="single" w:sz="4" w:space="0" w:color="000000"/>
@@ -1518,7 +1482,7 @@
         </w:tc>
         <w:tc>
           <w:tcPr>
-            <w:tcW w:w="3720" w:type="dxa"/>
+            <w:tcW w:w="3719" w:type="dxa"/>
             <w:tcBorders>
               <w:left w:val="single" w:sz="4" w:space="0" w:color="000000"/>
               <w:bottom w:val="single" w:sz="4" w:space="0" w:color="000000"/>
@@ -1560,7 +1524,7 @@
         </w:tc>
         <w:tc>
           <w:tcPr>
-            <w:tcW w:w="1560" w:type="dxa"/>
+            <w:tcW w:w="1559" w:type="dxa"/>
             <w:tcBorders>
               <w:left w:val="single" w:sz="4" w:space="0" w:color="000000"/>
               <w:bottom w:val="single" w:sz="4" w:space="0" w:color="000000"/>
@@ -1579,7 +1543,7 @@
         </w:tc>
         <w:tc>
           <w:tcPr>
-            <w:tcW w:w="2520" w:type="dxa"/>
+            <w:tcW w:w="2521" w:type="dxa"/>
             <w:tcBorders>
               <w:left w:val="single" w:sz="4" w:space="0" w:color="000000"/>
               <w:bottom w:val="single" w:sz="4" w:space="0" w:color="000000"/>
@@ -1598,7 +1562,7 @@
         </w:tc>
         <w:tc>
           <w:tcPr>
-            <w:tcW w:w="3720" w:type="dxa"/>
+            <w:tcW w:w="3719" w:type="dxa"/>
             <w:tcBorders>
               <w:left w:val="single" w:sz="4" w:space="0" w:color="000000"/>
               <w:bottom w:val="single" w:sz="4" w:space="0" w:color="000000"/>
@@ -1638,7 +1602,7 @@
         </w:tc>
         <w:tc>
           <w:tcPr>
-            <w:tcW w:w="1560" w:type="dxa"/>
+            <w:tcW w:w="1559" w:type="dxa"/>
             <w:tcBorders>
               <w:left w:val="single" w:sz="4" w:space="0" w:color="000000"/>
               <w:bottom w:val="single" w:sz="4" w:space="0" w:color="000000"/>
@@ -1657,7 +1621,7 @@
         </w:tc>
         <w:tc>
           <w:tcPr>
-            <w:tcW w:w="2520" w:type="dxa"/>
+            <w:tcW w:w="2521" w:type="dxa"/>
             <w:tcBorders>
               <w:left w:val="single" w:sz="4" w:space="0" w:color="000000"/>
               <w:bottom w:val="single" w:sz="4" w:space="0" w:color="000000"/>
@@ -1676,7 +1640,7 @@
         </w:tc>
         <w:tc>
           <w:tcPr>
-            <w:tcW w:w="3720" w:type="dxa"/>
+            <w:tcW w:w="3719" w:type="dxa"/>
             <w:tcBorders>
               <w:left w:val="single" w:sz="4" w:space="0" w:color="000000"/>
               <w:bottom w:val="single" w:sz="4" w:space="0" w:color="000000"/>
@@ -1716,7 +1680,7 @@
         </w:tc>
         <w:tc>
           <w:tcPr>
-            <w:tcW w:w="1560" w:type="dxa"/>
+            <w:tcW w:w="1559" w:type="dxa"/>
             <w:tcBorders>
               <w:left w:val="single" w:sz="4" w:space="0" w:color="000000"/>
               <w:bottom w:val="single" w:sz="4" w:space="0" w:color="000000"/>
@@ -1735,7 +1699,7 @@
         </w:tc>
         <w:tc>
           <w:tcPr>
-            <w:tcW w:w="2520" w:type="dxa"/>
+            <w:tcW w:w="2521" w:type="dxa"/>
             <w:tcBorders>
               <w:left w:val="single" w:sz="4" w:space="0" w:color="000000"/>
               <w:bottom w:val="single" w:sz="4" w:space="0" w:color="000000"/>
@@ -1754,7 +1718,7 @@
         </w:tc>
         <w:tc>
           <w:tcPr>
-            <w:tcW w:w="3720" w:type="dxa"/>
+            <w:tcW w:w="3719" w:type="dxa"/>
             <w:tcBorders>
               <w:left w:val="single" w:sz="4" w:space="0" w:color="000000"/>
               <w:bottom w:val="single" w:sz="4" w:space="0" w:color="000000"/>
@@ -1796,7 +1760,7 @@
         </w:tc>
         <w:tc>
           <w:tcPr>
-            <w:tcW w:w="1560" w:type="dxa"/>
+            <w:tcW w:w="1559" w:type="dxa"/>
             <w:tcBorders>
               <w:left w:val="single" w:sz="4" w:space="0" w:color="000000"/>
               <w:bottom w:val="single" w:sz="4" w:space="0" w:color="000000"/>
@@ -1821,7 +1785,7 @@
         </w:tc>
         <w:tc>
           <w:tcPr>
-            <w:tcW w:w="2520" w:type="dxa"/>
+            <w:tcW w:w="2521" w:type="dxa"/>
             <w:tcBorders>
               <w:left w:val="single" w:sz="4" w:space="0" w:color="000000"/>
               <w:bottom w:val="single" w:sz="4" w:space="0" w:color="000000"/>
@@ -1840,7 +1804,7 @@
         </w:tc>
         <w:tc>
           <w:tcPr>
-            <w:tcW w:w="3720" w:type="dxa"/>
+            <w:tcW w:w="3719" w:type="dxa"/>
             <w:tcBorders>
               <w:left w:val="single" w:sz="4" w:space="0" w:color="000000"/>
               <w:bottom w:val="single" w:sz="4" w:space="0" w:color="000000"/>
@@ -1869,7 +1833,9 @@
         </w:rPr>
       </w:pPr>
       <w:r>
-        <w:rPr/>
+        <w:rPr>
+          <w:b/>
+        </w:rPr>
       </w:r>
     </w:p>
     <w:p>
@@ -1881,12 +1847,1288 @@
         </w:rPr>
       </w:pPr>
       <w:r>
-        <w:rPr/>
-      </w:r>
-    </w:p>
-    <w:p>
-      <w:pPr>
-        <w:pStyle w:val="Normal1"/>
+        <w:rPr>
+          <w:b/>
+        </w:rPr>
+        <w:t>Para laser</w:t>
+      </w:r>
+    </w:p>
+    <w:p>
+      <w:pPr>
+        <w:pStyle w:val="Normal1"/>
+        <w:ind w:hanging="0" w:left="0"/>
+        <w:rPr>
+          <w:b/>
+        </w:rPr>
+      </w:pPr>
+      <w:r>
+        <w:rPr>
+          <w:b/>
+        </w:rPr>
+      </w:r>
+    </w:p>
+    <w:tbl>
+      <w:tblPr>
+        <w:tblW w:w="5000" w:type="pct"/>
+        <w:jc w:val="left"/>
+        <w:tblInd w:w="-5" w:type="dxa"/>
+        <w:tblLayout w:type="fixed"/>
+        <w:tblCellMar>
+          <w:top w:w="55" w:type="dxa"/>
+          <w:left w:w="55" w:type="dxa"/>
+          <w:bottom w:w="55" w:type="dxa"/>
+          <w:right w:w="55" w:type="dxa"/>
+        </w:tblCellMar>
+      </w:tblPr>
+      <w:tblGrid>
+        <w:gridCol w:w="1560"/>
+        <w:gridCol w:w="1559"/>
+        <w:gridCol w:w="2521"/>
+        <w:gridCol w:w="3720"/>
+      </w:tblGrid>
+      <w:tr>
+        <w:trPr/>
+        <w:tc>
+          <w:tcPr>
+            <w:tcW w:w="1560" w:type="dxa"/>
+            <w:tcBorders>
+              <w:top w:val="single" w:sz="4" w:space="0" w:color="000000"/>
+              <w:left w:val="single" w:sz="4" w:space="0" w:color="000000"/>
+              <w:bottom w:val="single" w:sz="4" w:space="0" w:color="000000"/>
+            </w:tcBorders>
+          </w:tcPr>
+          <w:p>
+            <w:pPr>
+              <w:pStyle w:val="TableContents"/>
+              <w:rPr>
+                <w:b/>
+                <w:bCs/>
+              </w:rPr>
+            </w:pPr>
+            <w:r>
+              <w:rPr>
+                <w:b/>
+                <w:bCs/>
+              </w:rPr>
+              <w:t>Pantalon</w:t>
+            </w:r>
+          </w:p>
+        </w:tc>
+        <w:tc>
+          <w:tcPr>
+            <w:tcW w:w="1559" w:type="dxa"/>
+            <w:tcBorders>
+              <w:top w:val="single" w:sz="4" w:space="0" w:color="000000"/>
+              <w:left w:val="single" w:sz="4" w:space="0" w:color="000000"/>
+              <w:bottom w:val="single" w:sz="4" w:space="0" w:color="000000"/>
+            </w:tcBorders>
+          </w:tcPr>
+          <w:p>
+            <w:pPr>
+              <w:pStyle w:val="TableContents"/>
+              <w:rPr>
+                <w:b/>
+                <w:bCs/>
+              </w:rPr>
+            </w:pPr>
+            <w:r>
+              <w:rPr>
+                <w:b/>
+                <w:bCs/>
+              </w:rPr>
+              <w:t>Proceso</w:t>
+            </w:r>
+          </w:p>
+        </w:tc>
+        <w:tc>
+          <w:tcPr>
+            <w:tcW w:w="2521" w:type="dxa"/>
+            <w:tcBorders>
+              <w:top w:val="single" w:sz="4" w:space="0" w:color="000000"/>
+              <w:left w:val="single" w:sz="4" w:space="0" w:color="000000"/>
+              <w:bottom w:val="single" w:sz="4" w:space="0" w:color="000000"/>
+            </w:tcBorders>
+          </w:tcPr>
+          <w:p>
+            <w:pPr>
+              <w:pStyle w:val="TableContents"/>
+              <w:rPr>
+                <w:b/>
+                <w:bCs/>
+              </w:rPr>
+            </w:pPr>
+            <w:r>
+              <w:rPr>
+                <w:b/>
+                <w:bCs/>
+              </w:rPr>
+              <w:t>Prob. Rechazo</w:t>
+            </w:r>
+          </w:p>
+        </w:tc>
+        <w:tc>
+          <w:tcPr>
+            <w:tcW w:w="3720" w:type="dxa"/>
+            <w:tcBorders>
+              <w:top w:val="single" w:sz="4" w:space="0" w:color="000000"/>
+              <w:left w:val="single" w:sz="4" w:space="0" w:color="000000"/>
+              <w:bottom w:val="single" w:sz="4" w:space="0" w:color="000000"/>
+              <w:right w:val="single" w:sz="4" w:space="0" w:color="000000"/>
+            </w:tcBorders>
+          </w:tcPr>
+          <w:p>
+            <w:pPr>
+              <w:pStyle w:val="TableContents"/>
+              <w:rPr>
+                <w:b/>
+                <w:bCs/>
+              </w:rPr>
+            </w:pPr>
+            <w:r>
+              <w:rPr>
+                <w:b/>
+                <w:bCs/>
+              </w:rPr>
+              <w:t>Probabilidad final</w:t>
+            </w:r>
+          </w:p>
+        </w:tc>
+      </w:tr>
+      <w:tr>
+        <w:trPr/>
+        <w:tc>
+          <w:tcPr>
+            <w:tcW w:w="1560" w:type="dxa"/>
+            <w:tcBorders>
+              <w:left w:val="single" w:sz="4" w:space="0" w:color="000000"/>
+              <w:bottom w:val="single" w:sz="4" w:space="0" w:color="000000"/>
+            </w:tcBorders>
+          </w:tcPr>
+          <w:p>
+            <w:pPr>
+              <w:pStyle w:val="TableContents"/>
+              <w:rPr/>
+            </w:pPr>
+            <w:r>
+              <w:rPr/>
+              <w:t>Levis hombre</w:t>
+            </w:r>
+          </w:p>
+        </w:tc>
+        <w:tc>
+          <w:tcPr>
+            <w:tcW w:w="1559" w:type="dxa"/>
+            <w:tcBorders>
+              <w:left w:val="single" w:sz="4" w:space="0" w:color="000000"/>
+              <w:bottom w:val="single" w:sz="4" w:space="0" w:color="000000"/>
+            </w:tcBorders>
+          </w:tcPr>
+          <w:p>
+            <w:pPr>
+              <w:pStyle w:val="TableContents"/>
+              <w:rPr/>
+            </w:pPr>
+            <w:r>
+              <w:rPr/>
+              <w:t>Laser</w:t>
+            </w:r>
+          </w:p>
+        </w:tc>
+        <w:tc>
+          <w:tcPr>
+            <w:tcW w:w="2521" w:type="dxa"/>
+            <w:tcBorders>
+              <w:left w:val="single" w:sz="4" w:space="0" w:color="000000"/>
+              <w:bottom w:val="single" w:sz="4" w:space="0" w:color="000000"/>
+            </w:tcBorders>
+          </w:tcPr>
+          <w:p>
+            <w:pPr>
+              <w:pStyle w:val="TableContents"/>
+              <w:rPr/>
+            </w:pPr>
+            <w:r>
+              <w:rPr/>
+              <w:t>0.</w:t>
+            </w:r>
+            <w:r>
+              <w:rPr/>
+              <w:t>003</w:t>
+            </w:r>
+          </w:p>
+        </w:tc>
+        <w:tc>
+          <w:tcPr>
+            <w:tcW w:w="3720" w:type="dxa"/>
+            <w:tcBorders>
+              <w:left w:val="single" w:sz="4" w:space="0" w:color="000000"/>
+              <w:bottom w:val="single" w:sz="4" w:space="0" w:color="000000"/>
+              <w:right w:val="single" w:sz="4" w:space="0" w:color="000000"/>
+            </w:tcBorders>
+          </w:tcPr>
+          <w:p>
+            <w:pPr>
+              <w:pStyle w:val="TableContents"/>
+              <w:rPr/>
+            </w:pPr>
+            <w:r>
+              <w:rPr/>
+            </w:r>
+          </w:p>
+        </w:tc>
+      </w:tr>
+      <w:tr>
+        <w:trPr/>
+        <w:tc>
+          <w:tcPr>
+            <w:tcW w:w="1560" w:type="dxa"/>
+            <w:tcBorders>
+              <w:left w:val="single" w:sz="4" w:space="0" w:color="000000"/>
+              <w:bottom w:val="single" w:sz="4" w:space="0" w:color="000000"/>
+            </w:tcBorders>
+          </w:tcPr>
+          <w:p>
+            <w:pPr>
+              <w:pStyle w:val="TableContents"/>
+              <w:rPr/>
+            </w:pPr>
+            <w:r>
+              <w:rPr/>
+            </w:r>
+          </w:p>
+        </w:tc>
+        <w:tc>
+          <w:tcPr>
+            <w:tcW w:w="1559" w:type="dxa"/>
+            <w:tcBorders>
+              <w:left w:val="single" w:sz="4" w:space="0" w:color="000000"/>
+              <w:bottom w:val="single" w:sz="4" w:space="0" w:color="000000"/>
+            </w:tcBorders>
+          </w:tcPr>
+          <w:p>
+            <w:pPr>
+              <w:pStyle w:val="TableContents"/>
+              <w:rPr>
+                <w:b/>
+                <w:bCs/>
+              </w:rPr>
+            </w:pPr>
+            <w:r>
+              <w:rPr>
+                <w:b/>
+                <w:bCs/>
+              </w:rPr>
+              <w:t>Total</w:t>
+            </w:r>
+          </w:p>
+        </w:tc>
+        <w:tc>
+          <w:tcPr>
+            <w:tcW w:w="2521" w:type="dxa"/>
+            <w:tcBorders>
+              <w:left w:val="single" w:sz="4" w:space="0" w:color="000000"/>
+              <w:bottom w:val="single" w:sz="4" w:space="0" w:color="000000"/>
+            </w:tcBorders>
+          </w:tcPr>
+          <w:p>
+            <w:pPr>
+              <w:pStyle w:val="TableContents"/>
+              <w:rPr/>
+            </w:pPr>
+            <w:r>
+              <w:rPr/>
+              <w:t>0.003</w:t>
+            </w:r>
+          </w:p>
+        </w:tc>
+        <w:tc>
+          <w:tcPr>
+            <w:tcW w:w="3720" w:type="dxa"/>
+            <w:tcBorders>
+              <w:left w:val="single" w:sz="4" w:space="0" w:color="000000"/>
+              <w:bottom w:val="single" w:sz="4" w:space="0" w:color="000000"/>
+              <w:right w:val="single" w:sz="4" w:space="0" w:color="000000"/>
+            </w:tcBorders>
+          </w:tcPr>
+          <w:p>
+            <w:pPr>
+              <w:pStyle w:val="TableContents"/>
+              <w:rPr/>
+            </w:pPr>
+            <w:r>
+              <w:rPr/>
+            </w:r>
+          </w:p>
+        </w:tc>
+      </w:tr>
+      <w:tr>
+        <w:trPr/>
+        <w:tc>
+          <w:tcPr>
+            <w:tcW w:w="1560" w:type="dxa"/>
+            <w:tcBorders>
+              <w:left w:val="single" w:sz="4" w:space="0" w:color="000000"/>
+              <w:bottom w:val="single" w:sz="4" w:space="0" w:color="000000"/>
+            </w:tcBorders>
+          </w:tcPr>
+          <w:p>
+            <w:pPr>
+              <w:pStyle w:val="TableContents"/>
+              <w:rPr/>
+            </w:pPr>
+            <w:r>
+              <w:rPr/>
+              <w:t>Levis Mujer</w:t>
+            </w:r>
+          </w:p>
+        </w:tc>
+        <w:tc>
+          <w:tcPr>
+            <w:tcW w:w="1559" w:type="dxa"/>
+            <w:tcBorders>
+              <w:left w:val="single" w:sz="4" w:space="0" w:color="000000"/>
+              <w:bottom w:val="single" w:sz="4" w:space="0" w:color="000000"/>
+            </w:tcBorders>
+          </w:tcPr>
+          <w:p>
+            <w:pPr>
+              <w:pStyle w:val="TableContents"/>
+              <w:rPr/>
+            </w:pPr>
+            <w:r>
+              <w:rPr/>
+              <w:t>Laser</w:t>
+            </w:r>
+          </w:p>
+        </w:tc>
+        <w:tc>
+          <w:tcPr>
+            <w:tcW w:w="2521" w:type="dxa"/>
+            <w:tcBorders>
+              <w:left w:val="single" w:sz="4" w:space="0" w:color="000000"/>
+              <w:bottom w:val="single" w:sz="4" w:space="0" w:color="000000"/>
+            </w:tcBorders>
+          </w:tcPr>
+          <w:p>
+            <w:pPr>
+              <w:pStyle w:val="TableContents"/>
+              <w:rPr/>
+            </w:pPr>
+            <w:r>
+              <w:rPr/>
+              <w:t>0.0</w:t>
+            </w:r>
+            <w:r>
+              <w:rPr/>
+              <w:t>03</w:t>
+            </w:r>
+          </w:p>
+        </w:tc>
+        <w:tc>
+          <w:tcPr>
+            <w:tcW w:w="3720" w:type="dxa"/>
+            <w:tcBorders>
+              <w:left w:val="single" w:sz="4" w:space="0" w:color="000000"/>
+              <w:bottom w:val="single" w:sz="4" w:space="0" w:color="000000"/>
+              <w:right w:val="single" w:sz="4" w:space="0" w:color="000000"/>
+            </w:tcBorders>
+          </w:tcPr>
+          <w:p>
+            <w:pPr>
+              <w:pStyle w:val="TableContents"/>
+              <w:rPr/>
+            </w:pPr>
+            <w:r>
+              <w:rPr/>
+            </w:r>
+          </w:p>
+        </w:tc>
+      </w:tr>
+      <w:tr>
+        <w:trPr/>
+        <w:tc>
+          <w:tcPr>
+            <w:tcW w:w="1560" w:type="dxa"/>
+            <w:tcBorders>
+              <w:left w:val="single" w:sz="4" w:space="0" w:color="000000"/>
+              <w:bottom w:val="single" w:sz="4" w:space="0" w:color="000000"/>
+            </w:tcBorders>
+          </w:tcPr>
+          <w:p>
+            <w:pPr>
+              <w:pStyle w:val="TableContents"/>
+              <w:rPr/>
+            </w:pPr>
+            <w:r>
+              <w:rPr/>
+            </w:r>
+          </w:p>
+        </w:tc>
+        <w:tc>
+          <w:tcPr>
+            <w:tcW w:w="1559" w:type="dxa"/>
+            <w:tcBorders>
+              <w:left w:val="single" w:sz="4" w:space="0" w:color="000000"/>
+              <w:bottom w:val="single" w:sz="4" w:space="0" w:color="000000"/>
+            </w:tcBorders>
+          </w:tcPr>
+          <w:p>
+            <w:pPr>
+              <w:pStyle w:val="TableContents"/>
+              <w:rPr/>
+            </w:pPr>
+            <w:r>
+              <w:rPr/>
+              <w:t>Desv Quimico</w:t>
+            </w:r>
+          </w:p>
+        </w:tc>
+        <w:tc>
+          <w:tcPr>
+            <w:tcW w:w="2521" w:type="dxa"/>
+            <w:tcBorders>
+              <w:left w:val="single" w:sz="4" w:space="0" w:color="000000"/>
+              <w:bottom w:val="single" w:sz="4" w:space="0" w:color="000000"/>
+            </w:tcBorders>
+          </w:tcPr>
+          <w:p>
+            <w:pPr>
+              <w:pStyle w:val="TableContents"/>
+              <w:rPr/>
+            </w:pPr>
+            <w:r>
+              <w:rPr/>
+              <w:t>0.05</w:t>
+            </w:r>
+          </w:p>
+        </w:tc>
+        <w:tc>
+          <w:tcPr>
+            <w:tcW w:w="3720" w:type="dxa"/>
+            <w:tcBorders>
+              <w:left w:val="single" w:sz="4" w:space="0" w:color="000000"/>
+              <w:bottom w:val="single" w:sz="4" w:space="0" w:color="000000"/>
+              <w:right w:val="single" w:sz="4" w:space="0" w:color="000000"/>
+            </w:tcBorders>
+          </w:tcPr>
+          <w:p>
+            <w:pPr>
+              <w:pStyle w:val="TableContents"/>
+              <w:rPr/>
+            </w:pPr>
+            <w:r>
+              <w:rPr/>
+            </w:r>
+          </w:p>
+        </w:tc>
+      </w:tr>
+      <w:tr>
+        <w:trPr/>
+        <w:tc>
+          <w:tcPr>
+            <w:tcW w:w="1560" w:type="dxa"/>
+            <w:tcBorders>
+              <w:left w:val="single" w:sz="4" w:space="0" w:color="000000"/>
+              <w:bottom w:val="single" w:sz="4" w:space="0" w:color="000000"/>
+            </w:tcBorders>
+          </w:tcPr>
+          <w:p>
+            <w:pPr>
+              <w:pStyle w:val="TableContents"/>
+              <w:rPr/>
+            </w:pPr>
+            <w:r>
+              <w:rPr/>
+            </w:r>
+          </w:p>
+        </w:tc>
+        <w:tc>
+          <w:tcPr>
+            <w:tcW w:w="1559" w:type="dxa"/>
+            <w:tcBorders>
+              <w:left w:val="single" w:sz="4" w:space="0" w:color="000000"/>
+              <w:bottom w:val="single" w:sz="4" w:space="0" w:color="000000"/>
+            </w:tcBorders>
+          </w:tcPr>
+          <w:p>
+            <w:pPr>
+              <w:pStyle w:val="TableContents"/>
+              <w:rPr/>
+            </w:pPr>
+            <w:r>
+              <w:rPr/>
+              <w:t>Arrugas</w:t>
+            </w:r>
+          </w:p>
+        </w:tc>
+        <w:tc>
+          <w:tcPr>
+            <w:tcW w:w="2521" w:type="dxa"/>
+            <w:tcBorders>
+              <w:left w:val="single" w:sz="4" w:space="0" w:color="000000"/>
+              <w:bottom w:val="single" w:sz="4" w:space="0" w:color="000000"/>
+            </w:tcBorders>
+          </w:tcPr>
+          <w:p>
+            <w:pPr>
+              <w:pStyle w:val="TableContents"/>
+              <w:rPr/>
+            </w:pPr>
+            <w:r>
+              <w:rPr/>
+              <w:t>0.05</w:t>
+            </w:r>
+          </w:p>
+        </w:tc>
+        <w:tc>
+          <w:tcPr>
+            <w:tcW w:w="3720" w:type="dxa"/>
+            <w:tcBorders>
+              <w:left w:val="single" w:sz="4" w:space="0" w:color="000000"/>
+              <w:bottom w:val="single" w:sz="4" w:space="0" w:color="000000"/>
+              <w:right w:val="single" w:sz="4" w:space="0" w:color="000000"/>
+            </w:tcBorders>
+          </w:tcPr>
+          <w:p>
+            <w:pPr>
+              <w:pStyle w:val="TableContents"/>
+              <w:rPr/>
+            </w:pPr>
+            <w:r>
+              <w:rPr/>
+            </w:r>
+          </w:p>
+        </w:tc>
+      </w:tr>
+      <w:tr>
+        <w:trPr/>
+        <w:tc>
+          <w:tcPr>
+            <w:tcW w:w="1560" w:type="dxa"/>
+            <w:tcBorders>
+              <w:left w:val="single" w:sz="4" w:space="0" w:color="000000"/>
+              <w:bottom w:val="single" w:sz="4" w:space="0" w:color="000000"/>
+            </w:tcBorders>
+          </w:tcPr>
+          <w:p>
+            <w:pPr>
+              <w:pStyle w:val="TableContents"/>
+              <w:rPr/>
+            </w:pPr>
+            <w:r>
+              <w:rPr/>
+            </w:r>
+          </w:p>
+        </w:tc>
+        <w:tc>
+          <w:tcPr>
+            <w:tcW w:w="1559" w:type="dxa"/>
+            <w:tcBorders>
+              <w:left w:val="single" w:sz="4" w:space="0" w:color="000000"/>
+              <w:bottom w:val="single" w:sz="4" w:space="0" w:color="000000"/>
+            </w:tcBorders>
+          </w:tcPr>
+          <w:p>
+            <w:pPr>
+              <w:pStyle w:val="TableContents"/>
+              <w:rPr>
+                <w:b/>
+                <w:bCs/>
+              </w:rPr>
+            </w:pPr>
+            <w:r>
+              <w:rPr>
+                <w:b/>
+                <w:bCs/>
+              </w:rPr>
+              <w:t>Total</w:t>
+            </w:r>
+          </w:p>
+        </w:tc>
+        <w:tc>
+          <w:tcPr>
+            <w:tcW w:w="2521" w:type="dxa"/>
+            <w:tcBorders>
+              <w:left w:val="single" w:sz="4" w:space="0" w:color="000000"/>
+              <w:bottom w:val="single" w:sz="4" w:space="0" w:color="000000"/>
+            </w:tcBorders>
+          </w:tcPr>
+          <w:p>
+            <w:pPr>
+              <w:pStyle w:val="TableContents"/>
+              <w:rPr/>
+            </w:pPr>
+            <w:r>
+              <w:rPr/>
+              <w:t>0.103</w:t>
+            </w:r>
+          </w:p>
+        </w:tc>
+        <w:tc>
+          <w:tcPr>
+            <w:tcW w:w="3720" w:type="dxa"/>
+            <w:tcBorders>
+              <w:left w:val="single" w:sz="4" w:space="0" w:color="000000"/>
+              <w:bottom w:val="single" w:sz="4" w:space="0" w:color="000000"/>
+              <w:right w:val="single" w:sz="4" w:space="0" w:color="000000"/>
+            </w:tcBorders>
+          </w:tcPr>
+          <w:p>
+            <w:pPr>
+              <w:pStyle w:val="TableContents"/>
+              <w:rPr/>
+            </w:pPr>
+            <w:r>
+              <w:rPr/>
+              <w:t>0.1</w:t>
+            </w:r>
+            <w:r>
+              <w:rPr/>
+              <w:t>03</w:t>
+            </w:r>
+            <w:r>
+              <w:rPr/>
+              <w:t>-0.0000</w:t>
+            </w:r>
+            <w:r>
+              <w:rPr/>
+              <w:t>7</w:t>
+            </w:r>
+            <w:r>
+              <w:rPr/>
+              <w:t>5=0.1</w:t>
+            </w:r>
+            <w:r>
+              <w:rPr/>
+              <w:t>03</w:t>
+            </w:r>
+          </w:p>
+        </w:tc>
+      </w:tr>
+      <w:tr>
+        <w:trPr/>
+        <w:tc>
+          <w:tcPr>
+            <w:tcW w:w="1560" w:type="dxa"/>
+            <w:tcBorders>
+              <w:left w:val="single" w:sz="4" w:space="0" w:color="000000"/>
+              <w:bottom w:val="single" w:sz="4" w:space="0" w:color="000000"/>
+            </w:tcBorders>
+          </w:tcPr>
+          <w:p>
+            <w:pPr>
+              <w:pStyle w:val="TableContents"/>
+              <w:rPr/>
+            </w:pPr>
+            <w:r>
+              <w:rPr/>
+              <w:t>Rifle Hombre</w:t>
+            </w:r>
+          </w:p>
+        </w:tc>
+        <w:tc>
+          <w:tcPr>
+            <w:tcW w:w="1559" w:type="dxa"/>
+            <w:tcBorders>
+              <w:left w:val="single" w:sz="4" w:space="0" w:color="000000"/>
+              <w:bottom w:val="single" w:sz="4" w:space="0" w:color="000000"/>
+            </w:tcBorders>
+          </w:tcPr>
+          <w:p>
+            <w:pPr>
+              <w:pStyle w:val="TableContents"/>
+              <w:rPr/>
+            </w:pPr>
+            <w:r>
+              <w:rPr/>
+              <w:t>Laser</w:t>
+            </w:r>
+          </w:p>
+        </w:tc>
+        <w:tc>
+          <w:tcPr>
+            <w:tcW w:w="2521" w:type="dxa"/>
+            <w:tcBorders>
+              <w:left w:val="single" w:sz="4" w:space="0" w:color="000000"/>
+              <w:bottom w:val="single" w:sz="4" w:space="0" w:color="000000"/>
+            </w:tcBorders>
+          </w:tcPr>
+          <w:p>
+            <w:pPr>
+              <w:pStyle w:val="TableContents"/>
+              <w:rPr/>
+            </w:pPr>
+            <w:r>
+              <w:rPr/>
+              <w:t>0.</w:t>
+            </w:r>
+            <w:r>
+              <w:rPr/>
+              <w:t>003</w:t>
+            </w:r>
+          </w:p>
+        </w:tc>
+        <w:tc>
+          <w:tcPr>
+            <w:tcW w:w="3720" w:type="dxa"/>
+            <w:tcBorders>
+              <w:left w:val="single" w:sz="4" w:space="0" w:color="000000"/>
+              <w:bottom w:val="single" w:sz="4" w:space="0" w:color="000000"/>
+              <w:right w:val="single" w:sz="4" w:space="0" w:color="000000"/>
+            </w:tcBorders>
+          </w:tcPr>
+          <w:p>
+            <w:pPr>
+              <w:pStyle w:val="TableContents"/>
+              <w:rPr/>
+            </w:pPr>
+            <w:r>
+              <w:rPr/>
+            </w:r>
+          </w:p>
+        </w:tc>
+      </w:tr>
+      <w:tr>
+        <w:trPr/>
+        <w:tc>
+          <w:tcPr>
+            <w:tcW w:w="1560" w:type="dxa"/>
+            <w:tcBorders>
+              <w:left w:val="single" w:sz="4" w:space="0" w:color="000000"/>
+              <w:bottom w:val="single" w:sz="4" w:space="0" w:color="000000"/>
+            </w:tcBorders>
+          </w:tcPr>
+          <w:p>
+            <w:pPr>
+              <w:pStyle w:val="TableContents"/>
+              <w:rPr/>
+            </w:pPr>
+            <w:r>
+              <w:rPr/>
+            </w:r>
+          </w:p>
+        </w:tc>
+        <w:tc>
+          <w:tcPr>
+            <w:tcW w:w="1559" w:type="dxa"/>
+            <w:tcBorders>
+              <w:left w:val="single" w:sz="4" w:space="0" w:color="000000"/>
+              <w:bottom w:val="single" w:sz="4" w:space="0" w:color="000000"/>
+            </w:tcBorders>
+          </w:tcPr>
+          <w:p>
+            <w:pPr>
+              <w:pStyle w:val="TableContents"/>
+              <w:rPr/>
+            </w:pPr>
+            <w:r>
+              <w:rPr/>
+              <w:t>Rotos</w:t>
+            </w:r>
+          </w:p>
+        </w:tc>
+        <w:tc>
+          <w:tcPr>
+            <w:tcW w:w="2521" w:type="dxa"/>
+            <w:tcBorders>
+              <w:left w:val="single" w:sz="4" w:space="0" w:color="000000"/>
+              <w:bottom w:val="single" w:sz="4" w:space="0" w:color="000000"/>
+            </w:tcBorders>
+          </w:tcPr>
+          <w:p>
+            <w:pPr>
+              <w:pStyle w:val="TableContents"/>
+              <w:rPr/>
+            </w:pPr>
+            <w:r>
+              <w:rPr/>
+              <w:t>0.005</w:t>
+            </w:r>
+          </w:p>
+        </w:tc>
+        <w:tc>
+          <w:tcPr>
+            <w:tcW w:w="3720" w:type="dxa"/>
+            <w:tcBorders>
+              <w:left w:val="single" w:sz="4" w:space="0" w:color="000000"/>
+              <w:bottom w:val="single" w:sz="4" w:space="0" w:color="000000"/>
+              <w:right w:val="single" w:sz="4" w:space="0" w:color="000000"/>
+            </w:tcBorders>
+          </w:tcPr>
+          <w:p>
+            <w:pPr>
+              <w:pStyle w:val="TableContents"/>
+              <w:rPr/>
+            </w:pPr>
+            <w:r>
+              <w:rPr/>
+            </w:r>
+          </w:p>
+        </w:tc>
+      </w:tr>
+      <w:tr>
+        <w:trPr/>
+        <w:tc>
+          <w:tcPr>
+            <w:tcW w:w="1560" w:type="dxa"/>
+            <w:tcBorders>
+              <w:left w:val="single" w:sz="4" w:space="0" w:color="000000"/>
+              <w:bottom w:val="single" w:sz="4" w:space="0" w:color="000000"/>
+            </w:tcBorders>
+          </w:tcPr>
+          <w:p>
+            <w:pPr>
+              <w:pStyle w:val="TableContents"/>
+              <w:rPr/>
+            </w:pPr>
+            <w:r>
+              <w:rPr/>
+            </w:r>
+          </w:p>
+        </w:tc>
+        <w:tc>
+          <w:tcPr>
+            <w:tcW w:w="1559" w:type="dxa"/>
+            <w:tcBorders>
+              <w:left w:val="single" w:sz="4" w:space="0" w:color="000000"/>
+              <w:bottom w:val="single" w:sz="4" w:space="0" w:color="000000"/>
+            </w:tcBorders>
+          </w:tcPr>
+          <w:p>
+            <w:pPr>
+              <w:pStyle w:val="TableContents"/>
+              <w:rPr>
+                <w:b/>
+                <w:bCs/>
+              </w:rPr>
+            </w:pPr>
+            <w:r>
+              <w:rPr>
+                <w:b/>
+                <w:bCs/>
+              </w:rPr>
+              <w:t>Total</w:t>
+            </w:r>
+          </w:p>
+        </w:tc>
+        <w:tc>
+          <w:tcPr>
+            <w:tcW w:w="2521" w:type="dxa"/>
+            <w:tcBorders>
+              <w:left w:val="single" w:sz="4" w:space="0" w:color="000000"/>
+              <w:bottom w:val="single" w:sz="4" w:space="0" w:color="000000"/>
+            </w:tcBorders>
+          </w:tcPr>
+          <w:p>
+            <w:pPr>
+              <w:pStyle w:val="TableContents"/>
+              <w:rPr/>
+            </w:pPr>
+            <w:r>
+              <w:rPr/>
+              <w:t>0.</w:t>
+            </w:r>
+            <w:r>
+              <w:rPr/>
+              <w:t>008</w:t>
+            </w:r>
+          </w:p>
+        </w:tc>
+        <w:tc>
+          <w:tcPr>
+            <w:tcW w:w="3720" w:type="dxa"/>
+            <w:tcBorders>
+              <w:left w:val="single" w:sz="4" w:space="0" w:color="000000"/>
+              <w:bottom w:val="single" w:sz="4" w:space="0" w:color="000000"/>
+              <w:right w:val="single" w:sz="4" w:space="0" w:color="000000"/>
+            </w:tcBorders>
+          </w:tcPr>
+          <w:p>
+            <w:pPr>
+              <w:pStyle w:val="TableContents"/>
+              <w:rPr/>
+            </w:pPr>
+            <w:r>
+              <w:rPr/>
+              <w:t>0.</w:t>
+            </w:r>
+            <w:r>
+              <w:rPr/>
+              <w:t>008</w:t>
+            </w:r>
+            <w:r>
+              <w:rPr/>
+              <w:t>-(0.00000</w:t>
+            </w:r>
+            <w:r>
+              <w:rPr/>
+              <w:t>1</w:t>
+            </w:r>
+            <w:r>
+              <w:rPr/>
+              <w:t>5)=0.</w:t>
+            </w:r>
+            <w:r>
+              <w:rPr/>
+              <w:t>008</w:t>
+            </w:r>
+          </w:p>
+        </w:tc>
+      </w:tr>
+      <w:tr>
+        <w:trPr/>
+        <w:tc>
+          <w:tcPr>
+            <w:tcW w:w="1560" w:type="dxa"/>
+            <w:tcBorders>
+              <w:left w:val="single" w:sz="4" w:space="0" w:color="000000"/>
+              <w:bottom w:val="single" w:sz="4" w:space="0" w:color="000000"/>
+            </w:tcBorders>
+          </w:tcPr>
+          <w:p>
+            <w:pPr>
+              <w:pStyle w:val="TableContents"/>
+              <w:rPr/>
+            </w:pPr>
+            <w:r>
+              <w:rPr/>
+              <w:t>Rifle Mujer</w:t>
+            </w:r>
+          </w:p>
+        </w:tc>
+        <w:tc>
+          <w:tcPr>
+            <w:tcW w:w="1559" w:type="dxa"/>
+            <w:tcBorders>
+              <w:left w:val="single" w:sz="4" w:space="0" w:color="000000"/>
+              <w:bottom w:val="single" w:sz="4" w:space="0" w:color="000000"/>
+            </w:tcBorders>
+          </w:tcPr>
+          <w:p>
+            <w:pPr>
+              <w:pStyle w:val="TableContents"/>
+              <w:rPr/>
+            </w:pPr>
+            <w:r>
+              <w:rPr/>
+              <w:t>Laser</w:t>
+            </w:r>
+          </w:p>
+        </w:tc>
+        <w:tc>
+          <w:tcPr>
+            <w:tcW w:w="2521" w:type="dxa"/>
+            <w:tcBorders>
+              <w:left w:val="single" w:sz="4" w:space="0" w:color="000000"/>
+              <w:bottom w:val="single" w:sz="4" w:space="0" w:color="000000"/>
+            </w:tcBorders>
+          </w:tcPr>
+          <w:p>
+            <w:pPr>
+              <w:pStyle w:val="TableContents"/>
+              <w:rPr/>
+            </w:pPr>
+            <w:r>
+              <w:rPr/>
+              <w:t>0.0</w:t>
+            </w:r>
+            <w:r>
+              <w:rPr/>
+              <w:t>03</w:t>
+            </w:r>
+          </w:p>
+        </w:tc>
+        <w:tc>
+          <w:tcPr>
+            <w:tcW w:w="3720" w:type="dxa"/>
+            <w:tcBorders>
+              <w:left w:val="single" w:sz="4" w:space="0" w:color="000000"/>
+              <w:bottom w:val="single" w:sz="4" w:space="0" w:color="000000"/>
+              <w:right w:val="single" w:sz="4" w:space="0" w:color="000000"/>
+            </w:tcBorders>
+          </w:tcPr>
+          <w:p>
+            <w:pPr>
+              <w:pStyle w:val="TableContents"/>
+              <w:rPr/>
+            </w:pPr>
+            <w:r>
+              <w:rPr/>
+            </w:r>
+          </w:p>
+        </w:tc>
+      </w:tr>
+      <w:tr>
+        <w:trPr/>
+        <w:tc>
+          <w:tcPr>
+            <w:tcW w:w="1560" w:type="dxa"/>
+            <w:tcBorders>
+              <w:left w:val="single" w:sz="4" w:space="0" w:color="000000"/>
+              <w:bottom w:val="single" w:sz="4" w:space="0" w:color="000000"/>
+            </w:tcBorders>
+          </w:tcPr>
+          <w:p>
+            <w:pPr>
+              <w:pStyle w:val="TableContents"/>
+              <w:rPr/>
+            </w:pPr>
+            <w:r>
+              <w:rPr/>
+            </w:r>
+          </w:p>
+        </w:tc>
+        <w:tc>
+          <w:tcPr>
+            <w:tcW w:w="1559" w:type="dxa"/>
+            <w:tcBorders>
+              <w:left w:val="single" w:sz="4" w:space="0" w:color="000000"/>
+              <w:bottom w:val="single" w:sz="4" w:space="0" w:color="000000"/>
+            </w:tcBorders>
+          </w:tcPr>
+          <w:p>
+            <w:pPr>
+              <w:pStyle w:val="TableContents"/>
+              <w:rPr/>
+            </w:pPr>
+            <w:r>
+              <w:rPr/>
+              <w:t>Rotos</w:t>
+            </w:r>
+          </w:p>
+        </w:tc>
+        <w:tc>
+          <w:tcPr>
+            <w:tcW w:w="2521" w:type="dxa"/>
+            <w:tcBorders>
+              <w:left w:val="single" w:sz="4" w:space="0" w:color="000000"/>
+              <w:bottom w:val="single" w:sz="4" w:space="0" w:color="000000"/>
+            </w:tcBorders>
+          </w:tcPr>
+          <w:p>
+            <w:pPr>
+              <w:pStyle w:val="TableContents"/>
+              <w:rPr/>
+            </w:pPr>
+            <w:r>
+              <w:rPr/>
+              <w:t>0.005</w:t>
+            </w:r>
+          </w:p>
+        </w:tc>
+        <w:tc>
+          <w:tcPr>
+            <w:tcW w:w="3720" w:type="dxa"/>
+            <w:tcBorders>
+              <w:left w:val="single" w:sz="4" w:space="0" w:color="000000"/>
+              <w:bottom w:val="single" w:sz="4" w:space="0" w:color="000000"/>
+              <w:right w:val="single" w:sz="4" w:space="0" w:color="000000"/>
+            </w:tcBorders>
+          </w:tcPr>
+          <w:p>
+            <w:pPr>
+              <w:pStyle w:val="TableContents"/>
+              <w:rPr/>
+            </w:pPr>
+            <w:r>
+              <w:rPr/>
+            </w:r>
+          </w:p>
+        </w:tc>
+      </w:tr>
+      <w:tr>
+        <w:trPr/>
+        <w:tc>
+          <w:tcPr>
+            <w:tcW w:w="1560" w:type="dxa"/>
+            <w:tcBorders>
+              <w:left w:val="single" w:sz="4" w:space="0" w:color="000000"/>
+              <w:bottom w:val="single" w:sz="4" w:space="0" w:color="000000"/>
+            </w:tcBorders>
+          </w:tcPr>
+          <w:p>
+            <w:pPr>
+              <w:pStyle w:val="TableContents"/>
+              <w:rPr/>
+            </w:pPr>
+            <w:r>
+              <w:rPr/>
+            </w:r>
+          </w:p>
+        </w:tc>
+        <w:tc>
+          <w:tcPr>
+            <w:tcW w:w="1559" w:type="dxa"/>
+            <w:tcBorders>
+              <w:left w:val="single" w:sz="4" w:space="0" w:color="000000"/>
+              <w:bottom w:val="single" w:sz="4" w:space="0" w:color="000000"/>
+            </w:tcBorders>
+          </w:tcPr>
+          <w:p>
+            <w:pPr>
+              <w:pStyle w:val="TableContents"/>
+              <w:rPr/>
+            </w:pPr>
+            <w:r>
+              <w:rPr/>
+              <w:t>Desv Quimico</w:t>
+            </w:r>
+          </w:p>
+        </w:tc>
+        <w:tc>
+          <w:tcPr>
+            <w:tcW w:w="2521" w:type="dxa"/>
+            <w:tcBorders>
+              <w:left w:val="single" w:sz="4" w:space="0" w:color="000000"/>
+              <w:bottom w:val="single" w:sz="4" w:space="0" w:color="000000"/>
+            </w:tcBorders>
+          </w:tcPr>
+          <w:p>
+            <w:pPr>
+              <w:pStyle w:val="TableContents"/>
+              <w:rPr/>
+            </w:pPr>
+            <w:r>
+              <w:rPr/>
+              <w:t>0.05</w:t>
+            </w:r>
+          </w:p>
+        </w:tc>
+        <w:tc>
+          <w:tcPr>
+            <w:tcW w:w="3720" w:type="dxa"/>
+            <w:tcBorders>
+              <w:left w:val="single" w:sz="4" w:space="0" w:color="000000"/>
+              <w:bottom w:val="single" w:sz="4" w:space="0" w:color="000000"/>
+              <w:right w:val="single" w:sz="4" w:space="0" w:color="000000"/>
+            </w:tcBorders>
+          </w:tcPr>
+          <w:p>
+            <w:pPr>
+              <w:pStyle w:val="TableContents"/>
+              <w:rPr/>
+            </w:pPr>
+            <w:r>
+              <w:rPr/>
+            </w:r>
+          </w:p>
+        </w:tc>
+      </w:tr>
+      <w:tr>
+        <w:trPr>
+          <w:trHeight w:val="480" w:hRule="atLeast"/>
+        </w:trPr>
+        <w:tc>
+          <w:tcPr>
+            <w:tcW w:w="1560" w:type="dxa"/>
+            <w:tcBorders>
+              <w:left w:val="single" w:sz="4" w:space="0" w:color="000000"/>
+              <w:bottom w:val="single" w:sz="4" w:space="0" w:color="000000"/>
+            </w:tcBorders>
+          </w:tcPr>
+          <w:p>
+            <w:pPr>
+              <w:pStyle w:val="TableContents"/>
+              <w:rPr/>
+            </w:pPr>
+            <w:r>
+              <w:rPr/>
+            </w:r>
+          </w:p>
+        </w:tc>
+        <w:tc>
+          <w:tcPr>
+            <w:tcW w:w="1559" w:type="dxa"/>
+            <w:tcBorders>
+              <w:left w:val="single" w:sz="4" w:space="0" w:color="000000"/>
+              <w:bottom w:val="single" w:sz="4" w:space="0" w:color="000000"/>
+            </w:tcBorders>
+          </w:tcPr>
+          <w:p>
+            <w:pPr>
+              <w:pStyle w:val="TableContents"/>
+              <w:rPr>
+                <w:b/>
+                <w:bCs/>
+              </w:rPr>
+            </w:pPr>
+            <w:r>
+              <w:rPr>
+                <w:b/>
+                <w:bCs/>
+              </w:rPr>
+              <w:t>Total</w:t>
+            </w:r>
+          </w:p>
+        </w:tc>
+        <w:tc>
+          <w:tcPr>
+            <w:tcW w:w="2521" w:type="dxa"/>
+            <w:tcBorders>
+              <w:left w:val="single" w:sz="4" w:space="0" w:color="000000"/>
+              <w:bottom w:val="single" w:sz="4" w:space="0" w:color="000000"/>
+            </w:tcBorders>
+          </w:tcPr>
+          <w:p>
+            <w:pPr>
+              <w:pStyle w:val="TableContents"/>
+              <w:rPr/>
+            </w:pPr>
+            <w:r>
+              <w:rPr/>
+              <w:t>0.</w:t>
+            </w:r>
+            <w:r>
+              <w:rPr/>
+              <w:t>058</w:t>
+            </w:r>
+          </w:p>
+        </w:tc>
+        <w:tc>
+          <w:tcPr>
+            <w:tcW w:w="3720" w:type="dxa"/>
+            <w:tcBorders>
+              <w:left w:val="single" w:sz="4" w:space="0" w:color="000000"/>
+              <w:bottom w:val="single" w:sz="4" w:space="0" w:color="000000"/>
+              <w:right w:val="single" w:sz="4" w:space="0" w:color="000000"/>
+            </w:tcBorders>
+          </w:tcPr>
+          <w:p>
+            <w:pPr>
+              <w:pStyle w:val="TableContents"/>
+              <w:rPr/>
+            </w:pPr>
+            <w:r>
+              <w:rPr/>
+              <w:t>0.</w:t>
+            </w:r>
+            <w:r>
+              <w:rPr/>
+              <w:t>058</w:t>
+            </w:r>
+            <w:r>
+              <w:rPr/>
+              <w:t>-0.00000</w:t>
+            </w:r>
+            <w:r>
+              <w:rPr/>
+              <w:t>07</w:t>
+            </w:r>
+            <w:r>
+              <w:rPr/>
+              <w:t>5=0.</w:t>
+            </w:r>
+            <w:r>
+              <w:rPr/>
+              <w:t>058</w:t>
+            </w:r>
+          </w:p>
+        </w:tc>
+      </w:tr>
+    </w:tbl>
+    <w:p>
+      <w:pPr>
+        <w:pStyle w:val="Normal"/>
         <w:rPr>
           <w:b/>
         </w:rPr>
@@ -3033,6 +4275,7 @@
     <w:qFormat/>
     <w:pPr>
       <w:widowControl/>
+      <w:suppressAutoHyphens w:val="true"/>
       <w:bidi w:val="0"/>
       <w:spacing w:lineRule="auto" w:line="276" w:before="0" w:after="0"/>
       <w:jc w:val="left"/>
@@ -3220,6 +4463,7 @@
     <w:qFormat/>
     <w:pPr>
       <w:widowControl/>
+      <w:suppressAutoHyphens w:val="true"/>
       <w:bidi w:val="0"/>
       <w:spacing w:lineRule="auto" w:line="276" w:before="0" w:after="0"/>
       <w:jc w:val="left"/>
@@ -3277,6 +4521,19 @@
       <w:suppressLineNumbers/>
     </w:pPr>
     <w:rPr/>
+  </w:style>
+  <w:style w:type="paragraph" w:styleId="TableHeading">
+    <w:name w:val="Table Heading"/>
+    <w:basedOn w:val="TableContents"/>
+    <w:qFormat/>
+    <w:pPr>
+      <w:suppressLineNumbers/>
+      <w:jc w:val="center"/>
+    </w:pPr>
+    <w:rPr>
+      <w:b/>
+      <w:bCs/>
+    </w:rPr>
   </w:style>
   <w:style w:type="table" w:default="1" w:styleId="TableNormal">
     <w:name w:val="Table Normal"/>

</xml_diff>